<commit_message>
Added solutions for CRUD (except for problem 17)
</commit_message>
<xml_diff>
--- a/ProblemDescriptions/01-Database-Introduction-Exercises.docx
+++ b/ProblemDescriptions/01-Database-Introduction-Exercises.docx
@@ -1,10 +1,10 @@
 
 <file path=word/document.xml><?xml version="1.0" encoding="utf-8"?>
-<w:document xmlns:wpc="http://schemas.microsoft.com/office/word/2010/wordprocessingCanvas" xmlns:cx="http://schemas.microsoft.com/office/drawing/2014/chartex" xmlns:cx1="http://schemas.microsoft.com/office/drawing/2015/9/8/chartex" xmlns:cx2="http://schemas.microsoft.com/office/drawing/2015/10/21/chartex" xmlns:cx3="http://schemas.microsoft.com/office/drawing/2016/5/9/chartex" xmlns:cx4="http://schemas.microsoft.com/office/drawing/2016/5/10/chartex" xmlns:cx5="http://schemas.microsoft.com/office/drawing/2016/5/11/chartex" xmlns:cx6="http://schemas.microsoft.com/office/drawing/2016/5/12/chartex" xmlns:cx7="http://schemas.microsoft.com/office/drawing/2016/5/13/chartex" xmlns:cx8="http://schemas.microsoft.com/office/drawing/2016/5/14/chartex" xmlns:mc="http://schemas.openxmlformats.org/markup-compatibility/2006" xmlns:aink="http://schemas.microsoft.com/office/drawing/2016/ink" xmlns:am3d="http://schemas.microsoft.com/office/drawing/2017/model3d" xmlns:o="urn:schemas-microsoft-com:office:office" xmlns:r="http://schemas.openxmlformats.org/officeDocument/2006/relationships" xmlns:m="http://schemas.openxmlformats.org/officeDocument/2006/math" xmlns:v="urn:schemas-microsoft-com:vml" xmlns:wp14="http://schemas.microsoft.com/office/word/2010/wordprocessingDrawing" xmlns:wp="http://schemas.openxmlformats.org/drawingml/2006/wordprocessingDrawing" xmlns:w10="urn:schemas-microsoft-com:office:word" xmlns:w="http://schemas.openxmlformats.org/wordprocessingml/2006/main" xmlns:w14="http://schemas.microsoft.com/office/word/2010/wordml" xmlns:w15="http://schemas.microsoft.com/office/word/2012/wordml" xmlns:w16cid="http://schemas.microsoft.com/office/word/2016/wordml/cid" xmlns:w16se="http://schemas.microsoft.com/office/word/2015/wordml/symex" xmlns:wpg="http://schemas.microsoft.com/office/word/2010/wordprocessingGroup" xmlns:wpi="http://schemas.microsoft.com/office/word/2010/wordprocessingInk" xmlns:wne="http://schemas.microsoft.com/office/word/2006/wordml" xmlns:wps="http://schemas.microsoft.com/office/word/2010/wordprocessingShape" mc:Ignorable="w14 w15 w16se w16cid wp14">
+<w:document xmlns:wpc="http://schemas.microsoft.com/office/word/2010/wordprocessingCanvas" xmlns:mc="http://schemas.openxmlformats.org/markup-compatibility/2006" xmlns:o="urn:schemas-microsoft-com:office:office" xmlns:r="http://schemas.openxmlformats.org/officeDocument/2006/relationships" xmlns:m="http://schemas.openxmlformats.org/officeDocument/2006/math" xmlns:v="urn:schemas-microsoft-com:vml" xmlns:wp14="http://schemas.microsoft.com/office/word/2010/wordprocessingDrawing" xmlns:wp="http://schemas.openxmlformats.org/drawingml/2006/wordprocessingDrawing" xmlns:w10="urn:schemas-microsoft-com:office:word" xmlns:w="http://schemas.openxmlformats.org/wordprocessingml/2006/main" xmlns:w14="http://schemas.microsoft.com/office/word/2010/wordml" xmlns:w15="http://schemas.microsoft.com/office/word/2012/wordml" xmlns:wpg="http://schemas.microsoft.com/office/word/2010/wordprocessingGroup" xmlns:wpi="http://schemas.microsoft.com/office/word/2010/wordprocessingInk" xmlns:wne="http://schemas.microsoft.com/office/word/2006/wordml" xmlns:wps="http://schemas.microsoft.com/office/word/2010/wordprocessingShape" mc:Ignorable="w14 w15 wp14">
   <w:body>
     <w:p>
       <w:pPr>
-        <w:pStyle w:val="Heading1"/>
+        <w:pStyle w:val="1"/>
         <w:jc w:val="center"/>
         <w:rPr>
           <w:sz w:val="52"/>
@@ -48,21 +48,21 @@
       <w:hyperlink r:id="rId8" w:history="1">
         <w:r>
           <w:rPr>
-            <w:rStyle w:val="Hyperlink"/>
+            <w:rStyle w:val="af2"/>
             <w:noProof/>
           </w:rPr>
           <w:t>"</w:t>
         </w:r>
         <w:r>
           <w:rPr>
-            <w:rStyle w:val="Hyperlink"/>
+            <w:rStyle w:val="af2"/>
             <w:noProof/>
           </w:rPr>
           <w:t>Databases Basics - MSSQL</w:t>
         </w:r>
         <w:r>
           <w:rPr>
-            <w:rStyle w:val="Hyperlink"/>
+            <w:rStyle w:val="af2"/>
           </w:rPr>
           <w:t>" course @ Software University.</w:t>
         </w:r>
@@ -73,7 +73,7 @@
     </w:p>
     <w:p>
       <w:pPr>
-        <w:pStyle w:val="Heading2"/>
+        <w:pStyle w:val="2"/>
         <w:ind w:left="284"/>
         <w:rPr>
           <w:lang w:val="en-GB"/>
@@ -149,7 +149,7 @@
     </w:p>
     <w:p>
       <w:pPr>
-        <w:pStyle w:val="Heading2"/>
+        <w:pStyle w:val="2"/>
         <w:ind w:left="284"/>
         <w:rPr>
           <w:noProof/>
@@ -298,10 +298,12 @@
         </w:rPr>
         <w:t>.</w:t>
       </w:r>
-    </w:p>
-    <w:p>
-      <w:pPr>
-        <w:pStyle w:val="Heading2"/>
+      <w:bookmarkStart w:id="0" w:name="_GoBack"/>
+      <w:bookmarkEnd w:id="0"/>
+    </w:p>
+    <w:p>
+      <w:pPr>
+        <w:pStyle w:val="2"/>
         <w:ind w:left="284"/>
         <w:rPr>
           <w:noProof/>
@@ -467,7 +469,7 @@
     </w:p>
     <w:p>
       <w:pPr>
-        <w:pStyle w:val="Heading2"/>
+        <w:pStyle w:val="2"/>
         <w:ind w:left="284"/>
         <w:rPr>
           <w:lang w:val="en-GB"/>
@@ -526,7 +528,7 @@
     </w:p>
     <w:tbl>
       <w:tblPr>
-        <w:tblStyle w:val="TableGrid"/>
+        <w:tblStyle w:val="af1"/>
         <w:tblW w:w="0" w:type="auto"/>
         <w:tblInd w:w="250" w:type="dxa"/>
         <w:tblLayout w:type="fixed"/>
@@ -1254,7 +1256,7 @@
     </w:p>
     <w:p>
       <w:pPr>
-        <w:pStyle w:val="Heading2"/>
+        <w:pStyle w:val="2"/>
         <w:ind w:left="284"/>
         <w:rPr>
           <w:lang w:val="en-GB"/>
@@ -1308,7 +1310,7 @@
     </w:p>
     <w:p>
       <w:pPr>
-        <w:pStyle w:val="Heading2"/>
+        <w:pStyle w:val="2"/>
         <w:ind w:left="284"/>
         <w:rPr>
           <w:lang w:val="en-GB"/>
@@ -1368,7 +1370,7 @@
     </w:p>
     <w:p>
       <w:pPr>
-        <w:pStyle w:val="Heading2"/>
+        <w:pStyle w:val="2"/>
         <w:ind w:left="284"/>
         <w:rPr>
           <w:lang w:val="en-GB"/>
@@ -1433,7 +1435,7 @@
     </w:p>
     <w:p>
       <w:pPr>
-        <w:pStyle w:val="ListParagraph"/>
+        <w:pStyle w:val="ac"/>
         <w:numPr>
           <w:ilvl w:val="0"/>
           <w:numId w:val="3"/>
@@ -1532,7 +1534,7 @@
     </w:p>
     <w:p>
       <w:pPr>
-        <w:pStyle w:val="ListParagraph"/>
+        <w:pStyle w:val="ac"/>
         <w:numPr>
           <w:ilvl w:val="0"/>
           <w:numId w:val="3"/>
@@ -1590,7 +1592,7 @@
     </w:p>
     <w:p>
       <w:pPr>
-        <w:pStyle w:val="ListParagraph"/>
+        <w:pStyle w:val="ac"/>
         <w:numPr>
           <w:ilvl w:val="0"/>
           <w:numId w:val="3"/>
@@ -1648,7 +1650,7 @@
     </w:p>
     <w:p>
       <w:pPr>
-        <w:pStyle w:val="ListParagraph"/>
+        <w:pStyle w:val="ac"/>
         <w:numPr>
           <w:ilvl w:val="0"/>
           <w:numId w:val="3"/>
@@ -1704,7 +1706,7 @@
     </w:p>
     <w:p>
       <w:pPr>
-        <w:pStyle w:val="ListParagraph"/>
+        <w:pStyle w:val="ac"/>
         <w:numPr>
           <w:ilvl w:val="0"/>
           <w:numId w:val="3"/>
@@ -1772,7 +1774,7 @@
     </w:p>
     <w:p>
       <w:pPr>
-        <w:pStyle w:val="ListParagraph"/>
+        <w:pStyle w:val="ac"/>
         <w:numPr>
           <w:ilvl w:val="0"/>
           <w:numId w:val="3"/>
@@ -1830,7 +1832,7 @@
     </w:p>
     <w:p>
       <w:pPr>
-        <w:pStyle w:val="ListParagraph"/>
+        <w:pStyle w:val="ac"/>
         <w:numPr>
           <w:ilvl w:val="0"/>
           <w:numId w:val="3"/>
@@ -1864,7 +1866,7 @@
     </w:p>
     <w:p>
       <w:pPr>
-        <w:pStyle w:val="ListParagraph"/>
+        <w:pStyle w:val="ac"/>
         <w:numPr>
           <w:ilvl w:val="0"/>
           <w:numId w:val="3"/>
@@ -2013,7 +2015,7 @@
     </w:p>
     <w:p>
       <w:pPr>
-        <w:pStyle w:val="Heading2"/>
+        <w:pStyle w:val="2"/>
         <w:ind w:left="284"/>
         <w:rPr>
           <w:lang w:val="en-GB"/>
@@ -2079,7 +2081,7 @@
     </w:p>
     <w:p>
       <w:pPr>
-        <w:pStyle w:val="ListParagraph"/>
+        <w:pStyle w:val="ac"/>
         <w:numPr>
           <w:ilvl w:val="0"/>
           <w:numId w:val="3"/>
@@ -2128,14 +2130,7 @@
           <w:b/>
           <w:lang w:val="en-GB"/>
         </w:rPr>
-        <w:t>-1</w:t>
-      </w:r>
-      <w:r>
-        <w:rPr>
-          <w:b/>
-          <w:lang w:val="en-GB"/>
-        </w:rPr>
-        <w:t xml:space="preserve"> users</w:t>
+        <w:t>-1 users</w:t>
       </w:r>
       <w:r>
         <w:rPr>
@@ -2160,7 +2155,7 @@
     </w:p>
     <w:p>
       <w:pPr>
-        <w:pStyle w:val="ListParagraph"/>
+        <w:pStyle w:val="ac"/>
         <w:numPr>
           <w:ilvl w:val="0"/>
           <w:numId w:val="3"/>
@@ -2212,7 +2207,7 @@
     </w:p>
     <w:p>
       <w:pPr>
-        <w:pStyle w:val="ListParagraph"/>
+        <w:pStyle w:val="ac"/>
         <w:numPr>
           <w:ilvl w:val="0"/>
           <w:numId w:val="3"/>
@@ -2280,7 +2275,7 @@
     </w:p>
     <w:p>
       <w:pPr>
-        <w:pStyle w:val="ListParagraph"/>
+        <w:pStyle w:val="ac"/>
         <w:numPr>
           <w:ilvl w:val="0"/>
           <w:numId w:val="3"/>
@@ -2349,7 +2344,7 @@
     </w:p>
     <w:p>
       <w:pPr>
-        <w:pStyle w:val="ListParagraph"/>
+        <w:pStyle w:val="ac"/>
         <w:numPr>
           <w:ilvl w:val="0"/>
           <w:numId w:val="3"/>
@@ -2402,7 +2397,7 @@
     </w:p>
     <w:p>
       <w:pPr>
-        <w:pStyle w:val="ListParagraph"/>
+        <w:pStyle w:val="ac"/>
         <w:numPr>
           <w:ilvl w:val="0"/>
           <w:numId w:val="3"/>
@@ -2554,7 +2549,7 @@
     </w:p>
     <w:p>
       <w:pPr>
-        <w:pStyle w:val="Heading2"/>
+        <w:pStyle w:val="2"/>
         <w:ind w:left="284"/>
         <w:rPr>
           <w:lang w:val="en-GB"/>
@@ -2686,7 +2681,7 @@
     </w:p>
     <w:p>
       <w:pPr>
-        <w:pStyle w:val="Heading2"/>
+        <w:pStyle w:val="2"/>
         <w:ind w:left="284"/>
         <w:rPr>
           <w:lang w:val="en-GB"/>
@@ -2790,7 +2785,7 @@
     </w:p>
     <w:p>
       <w:pPr>
-        <w:pStyle w:val="Heading2"/>
+        <w:pStyle w:val="2"/>
         <w:ind w:left="284"/>
         <w:rPr>
           <w:lang w:val="en-GB"/>
@@ -2897,7 +2892,7 @@
     </w:p>
     <w:p>
       <w:pPr>
-        <w:pStyle w:val="Heading2"/>
+        <w:pStyle w:val="2"/>
         <w:ind w:left="284"/>
         <w:rPr>
           <w:lang w:val="en-GB"/>
@@ -3022,7 +3017,7 @@
     </w:p>
     <w:p>
       <w:pPr>
-        <w:pStyle w:val="Heading2"/>
+        <w:pStyle w:val="2"/>
         <w:ind w:left="284"/>
         <w:rPr>
           <w:lang w:val="en-GB"/>
@@ -3082,7 +3077,7 @@
     </w:p>
     <w:p>
       <w:pPr>
-        <w:pStyle w:val="ListParagraph"/>
+        <w:pStyle w:val="ac"/>
         <w:numPr>
           <w:ilvl w:val="0"/>
           <w:numId w:val="4"/>
@@ -3110,7 +3105,7 @@
     </w:p>
     <w:p>
       <w:pPr>
-        <w:pStyle w:val="ListParagraph"/>
+        <w:pStyle w:val="ac"/>
         <w:numPr>
           <w:ilvl w:val="0"/>
           <w:numId w:val="4"/>
@@ -3138,7 +3133,7 @@
     </w:p>
     <w:p>
       <w:pPr>
-        <w:pStyle w:val="ListParagraph"/>
+        <w:pStyle w:val="ac"/>
         <w:numPr>
           <w:ilvl w:val="0"/>
           <w:numId w:val="4"/>
@@ -3166,7 +3161,7 @@
     </w:p>
     <w:p>
       <w:pPr>
-        <w:pStyle w:val="ListParagraph"/>
+        <w:pStyle w:val="ac"/>
         <w:numPr>
           <w:ilvl w:val="0"/>
           <w:numId w:val="4"/>
@@ -3340,7 +3335,7 @@
     </w:p>
     <w:p>
       <w:pPr>
-        <w:pStyle w:val="Heading2"/>
+        <w:pStyle w:val="2"/>
         <w:ind w:left="284"/>
         <w:rPr>
           <w:lang w:val="en-GB"/>
@@ -3407,7 +3402,7 @@
     </w:p>
     <w:p>
       <w:pPr>
-        <w:pStyle w:val="ListParagraph"/>
+        <w:pStyle w:val="ac"/>
         <w:numPr>
           <w:ilvl w:val="0"/>
           <w:numId w:val="4"/>
@@ -3444,68 +3439,12 @@
           <w:noProof/>
           <w:lang w:val="en-GB"/>
         </w:rPr>
-        <w:t>, Daily</w:t>
-      </w:r>
-      <w:r>
-        <w:rPr>
-          <w:noProof/>
-          <w:lang w:val="en-GB"/>
-        </w:rPr>
-        <w:t>Rate</w:t>
-      </w:r>
-      <w:r>
-        <w:rPr>
-          <w:noProof/>
-          <w:lang w:val="en-GB"/>
-        </w:rPr>
-        <w:t>, Weekly</w:t>
-      </w:r>
-      <w:r>
-        <w:rPr>
-          <w:noProof/>
-          <w:lang w:val="en-GB"/>
-        </w:rPr>
-        <w:t>Rate</w:t>
-      </w:r>
-      <w:r>
-        <w:rPr>
-          <w:noProof/>
-          <w:lang w:val="en-GB"/>
-        </w:rPr>
-        <w:t>, Monthly</w:t>
-      </w:r>
-      <w:r>
-        <w:rPr>
-          <w:noProof/>
-          <w:lang w:val="en-GB"/>
-        </w:rPr>
-        <w:t>Rate</w:t>
-      </w:r>
-      <w:r>
-        <w:rPr>
-          <w:noProof/>
-          <w:lang w:val="en-GB"/>
-        </w:rPr>
-        <w:t>, Weekend</w:t>
-      </w:r>
-      <w:r>
-        <w:rPr>
-          <w:noProof/>
-          <w:lang w:val="en-GB"/>
-        </w:rPr>
-        <w:t>Rate</w:t>
-      </w:r>
-      <w:r>
-        <w:rPr>
-          <w:noProof/>
-          <w:lang w:val="en-GB"/>
-        </w:rPr>
-        <w:t>)</w:t>
-      </w:r>
-    </w:p>
-    <w:p>
-      <w:pPr>
-        <w:pStyle w:val="ListParagraph"/>
+        <w:t>, DailyRate, WeeklyRate, MonthlyRate, WeekendRate)</w:t>
+      </w:r>
+    </w:p>
+    <w:p>
+      <w:pPr>
+        <w:pStyle w:val="ac"/>
         <w:numPr>
           <w:ilvl w:val="0"/>
           <w:numId w:val="4"/>
@@ -3547,7 +3486,7 @@
     </w:p>
     <w:p>
       <w:pPr>
-        <w:pStyle w:val="ListParagraph"/>
+        <w:pStyle w:val="ac"/>
         <w:numPr>
           <w:ilvl w:val="0"/>
           <w:numId w:val="4"/>
@@ -3575,7 +3514,7 @@
     </w:p>
     <w:p>
       <w:pPr>
-        <w:pStyle w:val="ListParagraph"/>
+        <w:pStyle w:val="ac"/>
         <w:numPr>
           <w:ilvl w:val="0"/>
           <w:numId w:val="4"/>
@@ -3610,7 +3549,7 @@
     </w:p>
     <w:p>
       <w:pPr>
-        <w:pStyle w:val="ListParagraph"/>
+        <w:pStyle w:val="ac"/>
         <w:numPr>
           <w:ilvl w:val="0"/>
           <w:numId w:val="4"/>
@@ -3804,7 +3743,7 @@
     </w:p>
     <w:p>
       <w:pPr>
-        <w:pStyle w:val="Heading2"/>
+        <w:pStyle w:val="2"/>
         <w:ind w:left="284"/>
         <w:rPr>
           <w:lang w:val="en-GB"/>
@@ -3870,7 +3809,7 @@
     </w:p>
     <w:p>
       <w:pPr>
-        <w:pStyle w:val="ListParagraph"/>
+        <w:pStyle w:val="ac"/>
         <w:numPr>
           <w:ilvl w:val="0"/>
           <w:numId w:val="4"/>
@@ -3898,7 +3837,7 @@
     </w:p>
     <w:p>
       <w:pPr>
-        <w:pStyle w:val="ListParagraph"/>
+        <w:pStyle w:val="ac"/>
         <w:numPr>
           <w:ilvl w:val="0"/>
           <w:numId w:val="4"/>
@@ -3926,7 +3865,7 @@
     </w:p>
     <w:p>
       <w:pPr>
-        <w:pStyle w:val="ListParagraph"/>
+        <w:pStyle w:val="ac"/>
         <w:numPr>
           <w:ilvl w:val="0"/>
           <w:numId w:val="4"/>
@@ -3954,7 +3893,7 @@
     </w:p>
     <w:p>
       <w:pPr>
-        <w:pStyle w:val="ListParagraph"/>
+        <w:pStyle w:val="ac"/>
         <w:numPr>
           <w:ilvl w:val="0"/>
           <w:numId w:val="4"/>
@@ -3982,7 +3921,7 @@
     </w:p>
     <w:p>
       <w:pPr>
-        <w:pStyle w:val="ListParagraph"/>
+        <w:pStyle w:val="ac"/>
         <w:numPr>
           <w:ilvl w:val="0"/>
           <w:numId w:val="4"/>
@@ -4010,7 +3949,7 @@
     </w:p>
     <w:p>
       <w:pPr>
-        <w:pStyle w:val="ListParagraph"/>
+        <w:pStyle w:val="ac"/>
         <w:numPr>
           <w:ilvl w:val="0"/>
           <w:numId w:val="4"/>
@@ -4033,19 +3972,12 @@
           <w:noProof/>
           <w:lang w:val="en-GB"/>
         </w:rPr>
-        <w:t>(RoomNumber</w:t>
-      </w:r>
-      <w:r>
-        <w:rPr>
-          <w:noProof/>
-          <w:lang w:val="en-GB"/>
-        </w:rPr>
-        <w:t>, RoomType, BedType, Rate, RoomStatus, Notes)</w:t>
-      </w:r>
-    </w:p>
-    <w:p>
-      <w:pPr>
-        <w:pStyle w:val="ListParagraph"/>
+        <w:t>(RoomNumber, RoomType, BedType, Rate, RoomStatus, Notes)</w:t>
+      </w:r>
+    </w:p>
+    <w:p>
+      <w:pPr>
+        <w:pStyle w:val="ac"/>
         <w:numPr>
           <w:ilvl w:val="0"/>
           <w:numId w:val="4"/>
@@ -4073,7 +4005,7 @@
     </w:p>
     <w:p>
       <w:pPr>
-        <w:pStyle w:val="ListParagraph"/>
+        <w:pStyle w:val="ac"/>
         <w:numPr>
           <w:ilvl w:val="0"/>
           <w:numId w:val="4"/>
@@ -4250,7 +4182,7 @@
     </w:p>
     <w:p>
       <w:pPr>
-        <w:pStyle w:val="Heading2"/>
+        <w:pStyle w:val="2"/>
         <w:ind w:left="284"/>
         <w:rPr>
           <w:noProof/>
@@ -4326,7 +4258,7 @@
     </w:p>
     <w:p>
       <w:pPr>
-        <w:pStyle w:val="ListParagraph"/>
+        <w:pStyle w:val="ac"/>
         <w:numPr>
           <w:ilvl w:val="0"/>
           <w:numId w:val="2"/>
@@ -4363,7 +4295,7 @@
     </w:p>
     <w:p>
       <w:pPr>
-        <w:pStyle w:val="ListParagraph"/>
+        <w:pStyle w:val="ac"/>
         <w:numPr>
           <w:ilvl w:val="0"/>
           <w:numId w:val="2"/>
@@ -4406,7 +4338,7 @@
     </w:p>
     <w:p>
       <w:pPr>
-        <w:pStyle w:val="ListParagraph"/>
+        <w:pStyle w:val="ac"/>
         <w:numPr>
           <w:ilvl w:val="0"/>
           <w:numId w:val="2"/>
@@ -4443,7 +4375,7 @@
     </w:p>
     <w:p>
       <w:pPr>
-        <w:pStyle w:val="ListParagraph"/>
+        <w:pStyle w:val="ac"/>
         <w:numPr>
           <w:ilvl w:val="0"/>
           <w:numId w:val="2"/>
@@ -4604,7 +4536,7 @@
     </w:p>
     <w:p>
       <w:pPr>
-        <w:pStyle w:val="Heading2"/>
+        <w:pStyle w:val="2"/>
         <w:ind w:left="284"/>
         <w:rPr>
           <w:lang w:val="en-GB"/>
@@ -4737,41 +4669,19 @@
       <w:hyperlink r:id="rId9" w:history="1">
         <w:r>
           <w:rPr>
-            <w:rStyle w:val="Hyperlink"/>
+            <w:rStyle w:val="af2"/>
             <w:rFonts w:eastAsia="Times New Roman" w:cs="Times New Roman"/>
             <w:b/>
             <w:noProof/>
             <w:lang w:val="en-GB"/>
           </w:rPr>
-          <w:t>https://supp</w:t>
-        </w:r>
-        <w:bookmarkStart w:id="0" w:name="_GoBack"/>
-        <w:bookmarkEnd w:id="0"/>
-        <w:r>
-          <w:rPr>
-            <w:rStyle w:val="Hyperlink"/>
-            <w:rFonts w:eastAsia="Times New Roman" w:cs="Times New Roman"/>
-            <w:b/>
-            <w:noProof/>
-            <w:lang w:val="en-GB"/>
-          </w:rPr>
-          <w:t>o</w:t>
-        </w:r>
-        <w:r>
-          <w:rPr>
-            <w:rStyle w:val="Hyperlink"/>
-            <w:rFonts w:eastAsia="Times New Roman" w:cs="Times New Roman"/>
-            <w:b/>
-            <w:noProof/>
-            <w:lang w:val="en-GB"/>
-          </w:rPr>
-          <w:t>rt.microsoft.com/en-gb/help/2019698/how-to-schedule-and-automate-backups-of-sql-server-databases-in-sql-se</w:t>
+          <w:t>https://support.microsoft.com/en-gb/help/2019698/how-to-schedule-and-automate-backups-of-sql-server-databases-in-sql-se</w:t>
         </w:r>
       </w:hyperlink>
     </w:p>
     <w:p>
       <w:pPr>
-        <w:pStyle w:val="Heading2"/>
+        <w:pStyle w:val="2"/>
         <w:ind w:left="284"/>
         <w:rPr>
           <w:lang w:val="en-GB"/>
@@ -4845,7 +4755,7 @@
     </w:p>
     <w:p>
       <w:pPr>
-        <w:pStyle w:val="ListParagraph"/>
+        <w:pStyle w:val="ac"/>
         <w:numPr>
           <w:ilvl w:val="0"/>
           <w:numId w:val="5"/>
@@ -4876,7 +4786,7 @@
     </w:p>
     <w:p>
       <w:pPr>
-        <w:pStyle w:val="ListParagraph"/>
+        <w:pStyle w:val="ac"/>
         <w:numPr>
           <w:ilvl w:val="0"/>
           <w:numId w:val="5"/>
@@ -4925,7 +4835,7 @@
     </w:p>
     <w:p>
       <w:pPr>
-        <w:pStyle w:val="ListParagraph"/>
+        <w:pStyle w:val="ac"/>
         <w:numPr>
           <w:ilvl w:val="0"/>
           <w:numId w:val="5"/>
@@ -4957,7 +4867,7 @@
     </w:p>
     <w:tbl>
       <w:tblPr>
-        <w:tblStyle w:val="TableGrid"/>
+        <w:tblStyle w:val="af1"/>
         <w:tblW w:w="0" w:type="auto"/>
         <w:tblInd w:w="392" w:type="dxa"/>
         <w:tblLook w:val="04A0" w:firstRow="1" w:lastRow="0" w:firstColumn="1" w:lastColumn="0" w:noHBand="0" w:noVBand="1"/>
@@ -5674,7 +5584,7 @@
     </w:tbl>
     <w:p>
       <w:pPr>
-        <w:pStyle w:val="Heading2"/>
+        <w:pStyle w:val="2"/>
         <w:ind w:left="284"/>
         <w:rPr>
           <w:lang w:val="en-GB"/>
@@ -5831,7 +5741,7 @@
     </w:p>
     <w:p>
       <w:pPr>
-        <w:pStyle w:val="Heading2"/>
+        <w:pStyle w:val="2"/>
         <w:ind w:left="284"/>
       </w:pPr>
       <w:r>
@@ -5881,7 +5791,7 @@
     </w:p>
     <w:p>
       <w:pPr>
-        <w:pStyle w:val="ListParagraph"/>
+        <w:pStyle w:val="ac"/>
         <w:numPr>
           <w:ilvl w:val="0"/>
           <w:numId w:val="6"/>
@@ -5903,10 +5813,13 @@
         </w:rPr>
         <w:t>- alphabetically by name</w:t>
       </w:r>
-    </w:p>
-    <w:p>
-      <w:pPr>
-        <w:pStyle w:val="ListParagraph"/>
+      <w:r>
+        <w:tab/>
+      </w:r>
+    </w:p>
+    <w:p>
+      <w:pPr>
+        <w:pStyle w:val="ac"/>
         <w:numPr>
           <w:ilvl w:val="0"/>
           <w:numId w:val="6"/>
@@ -5931,7 +5844,7 @@
     </w:p>
     <w:p>
       <w:pPr>
-        <w:pStyle w:val="ListParagraph"/>
+        <w:pStyle w:val="ac"/>
         <w:numPr>
           <w:ilvl w:val="0"/>
           <w:numId w:val="6"/>
@@ -5969,7 +5882,7 @@
     </w:p>
     <w:p>
       <w:pPr>
-        <w:pStyle w:val="Heading2"/>
+        <w:pStyle w:val="2"/>
         <w:ind w:left="284"/>
         <w:rPr>
           <w:lang w:val="en-GB"/>
@@ -6026,7 +5939,7 @@
     </w:p>
     <w:p>
       <w:pPr>
-        <w:pStyle w:val="ListParagraph"/>
+        <w:pStyle w:val="ac"/>
         <w:numPr>
           <w:ilvl w:val="0"/>
           <w:numId w:val="7"/>
@@ -6054,7 +5967,7 @@
     </w:p>
     <w:p>
       <w:pPr>
-        <w:pStyle w:val="ListParagraph"/>
+        <w:pStyle w:val="ac"/>
         <w:numPr>
           <w:ilvl w:val="0"/>
           <w:numId w:val="7"/>
@@ -6082,7 +5995,7 @@
     </w:p>
     <w:p>
       <w:pPr>
-        <w:pStyle w:val="ListParagraph"/>
+        <w:pStyle w:val="ac"/>
         <w:numPr>
           <w:ilvl w:val="0"/>
           <w:numId w:val="7"/>
@@ -6160,7 +6073,7 @@
     </w:p>
     <w:p>
       <w:pPr>
-        <w:pStyle w:val="Heading2"/>
+        <w:pStyle w:val="2"/>
         <w:ind w:left="284"/>
       </w:pPr>
       <w:r>
@@ -6317,7 +6230,7 @@
     </w:p>
     <w:p>
       <w:pPr>
-        <w:pStyle w:val="Heading2"/>
+        <w:pStyle w:val="2"/>
         <w:ind w:left="284"/>
       </w:pPr>
       <w:r>
@@ -6473,7 +6386,7 @@
     </w:p>
     <w:p>
       <w:pPr>
-        <w:pStyle w:val="Heading2"/>
+        <w:pStyle w:val="2"/>
         <w:ind w:left="284"/>
       </w:pPr>
       <w:r>
@@ -6541,31 +6454,7 @@
         <w:rPr>
           <w:rFonts w:eastAsia="Times New Roman" w:cs="Times New Roman"/>
         </w:rPr>
-        <w:t xml:space="preserve"> </w:t>
-      </w:r>
-      <w:r>
-        <w:rPr>
-          <w:rFonts w:eastAsia="Times New Roman" w:cs="Times New Roman"/>
-        </w:rPr>
-        <w:t xml:space="preserve">Submit your query statements as </w:t>
-      </w:r>
-      <w:r>
-        <w:rPr>
-          <w:rFonts w:eastAsia="Times New Roman" w:cs="Times New Roman"/>
-        </w:rPr>
-        <w:t>Run skeleton, run queries</w:t>
-      </w:r>
-      <w:r>
-        <w:rPr>
-          <w:rFonts w:eastAsia="Times New Roman" w:cs="Times New Roman"/>
-        </w:rPr>
-        <w:t xml:space="preserve"> &amp; </w:t>
-      </w:r>
-      <w:r>
-        <w:rPr>
-          <w:rFonts w:eastAsia="Times New Roman" w:cs="Times New Roman"/>
-        </w:rPr>
-        <w:t>check DB.</w:t>
+        <w:t xml:space="preserve"> Submit your query statements as Run skeleton, run queries &amp; check DB.</w:t>
       </w:r>
     </w:p>
     <w:sectPr>
@@ -6582,7 +6471,7 @@
 </file>
 
 <file path=word/endnotes.xml><?xml version="1.0" encoding="utf-8"?>
-<w:endnotes xmlns:wpc="http://schemas.microsoft.com/office/word/2010/wordprocessingCanvas" xmlns:cx="http://schemas.microsoft.com/office/drawing/2014/chartex" xmlns:cx1="http://schemas.microsoft.com/office/drawing/2015/9/8/chartex" xmlns:cx2="http://schemas.microsoft.com/office/drawing/2015/10/21/chartex" xmlns:cx3="http://schemas.microsoft.com/office/drawing/2016/5/9/chartex" xmlns:cx4="http://schemas.microsoft.com/office/drawing/2016/5/10/chartex" xmlns:cx5="http://schemas.microsoft.com/office/drawing/2016/5/11/chartex" xmlns:cx6="http://schemas.microsoft.com/office/drawing/2016/5/12/chartex" xmlns:cx7="http://schemas.microsoft.com/office/drawing/2016/5/13/chartex" xmlns:cx8="http://schemas.microsoft.com/office/drawing/2016/5/14/chartex" xmlns:mc="http://schemas.openxmlformats.org/markup-compatibility/2006" xmlns:aink="http://schemas.microsoft.com/office/drawing/2016/ink" xmlns:am3d="http://schemas.microsoft.com/office/drawing/2017/model3d" xmlns:o="urn:schemas-microsoft-com:office:office" xmlns:r="http://schemas.openxmlformats.org/officeDocument/2006/relationships" xmlns:m="http://schemas.openxmlformats.org/officeDocument/2006/math" xmlns:v="urn:schemas-microsoft-com:vml" xmlns:wp14="http://schemas.microsoft.com/office/word/2010/wordprocessingDrawing" xmlns:wp="http://schemas.openxmlformats.org/drawingml/2006/wordprocessingDrawing" xmlns:w10="urn:schemas-microsoft-com:office:word" xmlns:w="http://schemas.openxmlformats.org/wordprocessingml/2006/main" xmlns:w14="http://schemas.microsoft.com/office/word/2010/wordml" xmlns:w15="http://schemas.microsoft.com/office/word/2012/wordml" xmlns:w16cid="http://schemas.microsoft.com/office/word/2016/wordml/cid" xmlns:w16se="http://schemas.microsoft.com/office/word/2015/wordml/symex" xmlns:wpg="http://schemas.microsoft.com/office/word/2010/wordprocessingGroup" xmlns:wpi="http://schemas.microsoft.com/office/word/2010/wordprocessingInk" xmlns:wne="http://schemas.microsoft.com/office/word/2006/wordml" xmlns:wps="http://schemas.microsoft.com/office/word/2010/wordprocessingShape" mc:Ignorable="w14 w15 w16se w16cid wp14">
+<w:endnotes xmlns:wpc="http://schemas.microsoft.com/office/word/2010/wordprocessingCanvas" xmlns:mc="http://schemas.openxmlformats.org/markup-compatibility/2006" xmlns:o="urn:schemas-microsoft-com:office:office" xmlns:r="http://schemas.openxmlformats.org/officeDocument/2006/relationships" xmlns:m="http://schemas.openxmlformats.org/officeDocument/2006/math" xmlns:v="urn:schemas-microsoft-com:vml" xmlns:wp14="http://schemas.microsoft.com/office/word/2010/wordprocessingDrawing" xmlns:wp="http://schemas.openxmlformats.org/drawingml/2006/wordprocessingDrawing" xmlns:w10="urn:schemas-microsoft-com:office:word" xmlns:w="http://schemas.openxmlformats.org/wordprocessingml/2006/main" xmlns:w14="http://schemas.microsoft.com/office/word/2010/wordml" xmlns:w15="http://schemas.microsoft.com/office/word/2012/wordml" xmlns:wpg="http://schemas.microsoft.com/office/word/2010/wordprocessingGroup" xmlns:wpi="http://schemas.microsoft.com/office/word/2010/wordprocessingInk" xmlns:wne="http://schemas.microsoft.com/office/word/2006/wordml" xmlns:wps="http://schemas.microsoft.com/office/word/2010/wordprocessingShape" mc:Ignorable="w14 w15 wp14">
   <w:endnote w:type="separator" w:id="-1">
     <w:p>
       <w:pPr>
@@ -6607,10 +6496,10 @@
 </file>
 
 <file path=word/footer1.xml><?xml version="1.0" encoding="utf-8"?>
-<w:ftr xmlns:wpc="http://schemas.microsoft.com/office/word/2010/wordprocessingCanvas" xmlns:cx="http://schemas.microsoft.com/office/drawing/2014/chartex" xmlns:cx1="http://schemas.microsoft.com/office/drawing/2015/9/8/chartex" xmlns:cx2="http://schemas.microsoft.com/office/drawing/2015/10/21/chartex" xmlns:cx3="http://schemas.microsoft.com/office/drawing/2016/5/9/chartex" xmlns:cx4="http://schemas.microsoft.com/office/drawing/2016/5/10/chartex" xmlns:cx5="http://schemas.microsoft.com/office/drawing/2016/5/11/chartex" xmlns:cx6="http://schemas.microsoft.com/office/drawing/2016/5/12/chartex" xmlns:cx7="http://schemas.microsoft.com/office/drawing/2016/5/13/chartex" xmlns:cx8="http://schemas.microsoft.com/office/drawing/2016/5/14/chartex" xmlns:mc="http://schemas.openxmlformats.org/markup-compatibility/2006" xmlns:aink="http://schemas.microsoft.com/office/drawing/2016/ink" xmlns:am3d="http://schemas.microsoft.com/office/drawing/2017/model3d" xmlns:o="urn:schemas-microsoft-com:office:office" xmlns:r="http://schemas.openxmlformats.org/officeDocument/2006/relationships" xmlns:m="http://schemas.openxmlformats.org/officeDocument/2006/math" xmlns:v="urn:schemas-microsoft-com:vml" xmlns:wp14="http://schemas.microsoft.com/office/word/2010/wordprocessingDrawing" xmlns:wp="http://schemas.openxmlformats.org/drawingml/2006/wordprocessingDrawing" xmlns:w10="urn:schemas-microsoft-com:office:word" xmlns:w="http://schemas.openxmlformats.org/wordprocessingml/2006/main" xmlns:w14="http://schemas.microsoft.com/office/word/2010/wordml" xmlns:w15="http://schemas.microsoft.com/office/word/2012/wordml" xmlns:w16cid="http://schemas.microsoft.com/office/word/2016/wordml/cid" xmlns:w16se="http://schemas.microsoft.com/office/word/2015/wordml/symex" xmlns:wpg="http://schemas.microsoft.com/office/word/2010/wordprocessingGroup" xmlns:wpi="http://schemas.microsoft.com/office/word/2010/wordprocessingInk" xmlns:wne="http://schemas.microsoft.com/office/word/2006/wordml" xmlns:wps="http://schemas.microsoft.com/office/word/2010/wordprocessingShape" mc:Ignorable="w14 w15 w16se w16cid wp14">
+<w:ftr xmlns:wpc="http://schemas.microsoft.com/office/word/2010/wordprocessingCanvas" xmlns:mc="http://schemas.openxmlformats.org/markup-compatibility/2006" xmlns:o="urn:schemas-microsoft-com:office:office" xmlns:r="http://schemas.openxmlformats.org/officeDocument/2006/relationships" xmlns:m="http://schemas.openxmlformats.org/officeDocument/2006/math" xmlns:v="urn:schemas-microsoft-com:vml" xmlns:wp14="http://schemas.microsoft.com/office/word/2010/wordprocessingDrawing" xmlns:wp="http://schemas.openxmlformats.org/drawingml/2006/wordprocessingDrawing" xmlns:w10="urn:schemas-microsoft-com:office:word" xmlns:w="http://schemas.openxmlformats.org/wordprocessingml/2006/main" xmlns:w14="http://schemas.microsoft.com/office/word/2010/wordml" xmlns:w15="http://schemas.microsoft.com/office/word/2012/wordml" xmlns:wpg="http://schemas.microsoft.com/office/word/2010/wordprocessingGroup" xmlns:wpi="http://schemas.microsoft.com/office/word/2010/wordprocessingInk" xmlns:wne="http://schemas.microsoft.com/office/word/2006/wordml" xmlns:wps="http://schemas.microsoft.com/office/word/2010/wordprocessingShape" mc:Ignorable="w14 w15 wp14">
   <w:p>
     <w:pPr>
-      <w:pStyle w:val="Footer"/>
+      <w:pStyle w:val="a6"/>
     </w:pPr>
     <w:r>
       <w:rPr>
@@ -6720,7 +6609,7 @@
                 <w:hyperlink r:id="rId3" w:history="1">
                   <w:r>
                     <w:rPr>
-                      <w:rStyle w:val="Hyperlink"/>
+                      <w:rStyle w:val="af2"/>
                       <w:sz w:val="19"/>
                       <w:szCs w:val="19"/>
                     </w:rPr>
@@ -6737,7 +6626,7 @@
                 <w:hyperlink r:id="rId4" w:history="1">
                   <w:r>
                     <w:rPr>
-                      <w:rStyle w:val="Hyperlink"/>
+                      <w:rStyle w:val="af2"/>
                       <w:sz w:val="19"/>
                       <w:szCs w:val="19"/>
                     </w:rPr>
@@ -6782,7 +6671,7 @@
                           <pic:pic xmlns:pic="http://schemas.openxmlformats.org/drawingml/2006/picture">
                             <pic:nvPicPr>
                               <pic:cNvPr id="0" name="Picture 19">
-                                <a:hlinkClick r:id="rId3"/>
+                                <a:hlinkClick r:id="rId1"/>
                               </pic:cNvPr>
                               <pic:cNvPicPr>
                                 <a:picLocks noChangeAspect="1" noChangeArrowheads="1"/>
@@ -7378,7 +7267,7 @@
                     <w:sz w:val="18"/>
                     <w:szCs w:val="18"/>
                   </w:rPr>
-                  <w:t>5</w:t>
+                  <w:t>1</w:t>
                 </w:r>
                 <w:r>
                   <w:rPr>
@@ -7439,14 +7328,14 @@
   </w:p>
   <w:p>
     <w:pPr>
-      <w:pStyle w:val="Footer"/>
+      <w:pStyle w:val="a6"/>
     </w:pPr>
   </w:p>
 </w:ftr>
 </file>
 
 <file path=word/footnotes.xml><?xml version="1.0" encoding="utf-8"?>
-<w:footnotes xmlns:wpc="http://schemas.microsoft.com/office/word/2010/wordprocessingCanvas" xmlns:cx="http://schemas.microsoft.com/office/drawing/2014/chartex" xmlns:cx1="http://schemas.microsoft.com/office/drawing/2015/9/8/chartex" xmlns:cx2="http://schemas.microsoft.com/office/drawing/2015/10/21/chartex" xmlns:cx3="http://schemas.microsoft.com/office/drawing/2016/5/9/chartex" xmlns:cx4="http://schemas.microsoft.com/office/drawing/2016/5/10/chartex" xmlns:cx5="http://schemas.microsoft.com/office/drawing/2016/5/11/chartex" xmlns:cx6="http://schemas.microsoft.com/office/drawing/2016/5/12/chartex" xmlns:cx7="http://schemas.microsoft.com/office/drawing/2016/5/13/chartex" xmlns:cx8="http://schemas.microsoft.com/office/drawing/2016/5/14/chartex" xmlns:mc="http://schemas.openxmlformats.org/markup-compatibility/2006" xmlns:aink="http://schemas.microsoft.com/office/drawing/2016/ink" xmlns:am3d="http://schemas.microsoft.com/office/drawing/2017/model3d" xmlns:o="urn:schemas-microsoft-com:office:office" xmlns:r="http://schemas.openxmlformats.org/officeDocument/2006/relationships" xmlns:m="http://schemas.openxmlformats.org/officeDocument/2006/math" xmlns:v="urn:schemas-microsoft-com:vml" xmlns:wp14="http://schemas.microsoft.com/office/word/2010/wordprocessingDrawing" xmlns:wp="http://schemas.openxmlformats.org/drawingml/2006/wordprocessingDrawing" xmlns:w10="urn:schemas-microsoft-com:office:word" xmlns:w="http://schemas.openxmlformats.org/wordprocessingml/2006/main" xmlns:w14="http://schemas.microsoft.com/office/word/2010/wordml" xmlns:w15="http://schemas.microsoft.com/office/word/2012/wordml" xmlns:w16cid="http://schemas.microsoft.com/office/word/2016/wordml/cid" xmlns:w16se="http://schemas.microsoft.com/office/word/2015/wordml/symex" xmlns:wpg="http://schemas.microsoft.com/office/word/2010/wordprocessingGroup" xmlns:wpi="http://schemas.microsoft.com/office/word/2010/wordprocessingInk" xmlns:wne="http://schemas.microsoft.com/office/word/2006/wordml" xmlns:wps="http://schemas.microsoft.com/office/word/2010/wordprocessingShape" mc:Ignorable="w14 w15 w16se w16cid wp14">
+<w:footnotes xmlns:wpc="http://schemas.microsoft.com/office/word/2010/wordprocessingCanvas" xmlns:mc="http://schemas.openxmlformats.org/markup-compatibility/2006" xmlns:o="urn:schemas-microsoft-com:office:office" xmlns:r="http://schemas.openxmlformats.org/officeDocument/2006/relationships" xmlns:m="http://schemas.openxmlformats.org/officeDocument/2006/math" xmlns:v="urn:schemas-microsoft-com:vml" xmlns:wp14="http://schemas.microsoft.com/office/word/2010/wordprocessingDrawing" xmlns:wp="http://schemas.openxmlformats.org/drawingml/2006/wordprocessingDrawing" xmlns:w10="urn:schemas-microsoft-com:office:word" xmlns:w="http://schemas.openxmlformats.org/wordprocessingml/2006/main" xmlns:w14="http://schemas.microsoft.com/office/word/2010/wordml" xmlns:w15="http://schemas.microsoft.com/office/word/2012/wordml" xmlns:wpg="http://schemas.microsoft.com/office/word/2010/wordprocessingGroup" xmlns:wpi="http://schemas.microsoft.com/office/word/2010/wordprocessingInk" xmlns:wne="http://schemas.microsoft.com/office/word/2006/wordml" xmlns:wps="http://schemas.microsoft.com/office/word/2010/wordprocessingShape" mc:Ignorable="w14 w15 wp14">
   <w:footnote w:type="separator" w:id="-1">
     <w:p>
       <w:pPr>
@@ -7471,10 +7360,10 @@
 </file>
 
 <file path=word/header1.xml><?xml version="1.0" encoding="utf-8"?>
-<w:hdr xmlns:wpc="http://schemas.microsoft.com/office/word/2010/wordprocessingCanvas" xmlns:cx="http://schemas.microsoft.com/office/drawing/2014/chartex" xmlns:cx1="http://schemas.microsoft.com/office/drawing/2015/9/8/chartex" xmlns:cx2="http://schemas.microsoft.com/office/drawing/2015/10/21/chartex" xmlns:cx3="http://schemas.microsoft.com/office/drawing/2016/5/9/chartex" xmlns:cx4="http://schemas.microsoft.com/office/drawing/2016/5/10/chartex" xmlns:cx5="http://schemas.microsoft.com/office/drawing/2016/5/11/chartex" xmlns:cx6="http://schemas.microsoft.com/office/drawing/2016/5/12/chartex" xmlns:cx7="http://schemas.microsoft.com/office/drawing/2016/5/13/chartex" xmlns:cx8="http://schemas.microsoft.com/office/drawing/2016/5/14/chartex" xmlns:mc="http://schemas.openxmlformats.org/markup-compatibility/2006" xmlns:aink="http://schemas.microsoft.com/office/drawing/2016/ink" xmlns:am3d="http://schemas.microsoft.com/office/drawing/2017/model3d" xmlns:o="urn:schemas-microsoft-com:office:office" xmlns:r="http://schemas.openxmlformats.org/officeDocument/2006/relationships" xmlns:m="http://schemas.openxmlformats.org/officeDocument/2006/math" xmlns:v="urn:schemas-microsoft-com:vml" xmlns:wp14="http://schemas.microsoft.com/office/word/2010/wordprocessingDrawing" xmlns:wp="http://schemas.openxmlformats.org/drawingml/2006/wordprocessingDrawing" xmlns:w10="urn:schemas-microsoft-com:office:word" xmlns:w="http://schemas.openxmlformats.org/wordprocessingml/2006/main" xmlns:w14="http://schemas.microsoft.com/office/word/2010/wordml" xmlns:w15="http://schemas.microsoft.com/office/word/2012/wordml" xmlns:w16cid="http://schemas.microsoft.com/office/word/2016/wordml/cid" xmlns:w16se="http://schemas.microsoft.com/office/word/2015/wordml/symex" xmlns:wpg="http://schemas.microsoft.com/office/word/2010/wordprocessingGroup" xmlns:wpi="http://schemas.microsoft.com/office/word/2010/wordprocessingInk" xmlns:wne="http://schemas.microsoft.com/office/word/2006/wordml" xmlns:wps="http://schemas.microsoft.com/office/word/2010/wordprocessingShape" mc:Ignorable="w14 w15 w16se w16cid wp14">
+<w:hdr xmlns:wpc="http://schemas.microsoft.com/office/word/2010/wordprocessingCanvas" xmlns:mc="http://schemas.openxmlformats.org/markup-compatibility/2006" xmlns:o="urn:schemas-microsoft-com:office:office" xmlns:r="http://schemas.openxmlformats.org/officeDocument/2006/relationships" xmlns:m="http://schemas.openxmlformats.org/officeDocument/2006/math" xmlns:v="urn:schemas-microsoft-com:vml" xmlns:wp14="http://schemas.microsoft.com/office/word/2010/wordprocessingDrawing" xmlns:wp="http://schemas.openxmlformats.org/drawingml/2006/wordprocessingDrawing" xmlns:w10="urn:schemas-microsoft-com:office:word" xmlns:w="http://schemas.openxmlformats.org/wordprocessingml/2006/main" xmlns:w14="http://schemas.microsoft.com/office/word/2010/wordml" xmlns:w15="http://schemas.microsoft.com/office/word/2012/wordml" xmlns:wpg="http://schemas.microsoft.com/office/word/2010/wordprocessingGroup" xmlns:wpi="http://schemas.microsoft.com/office/word/2010/wordprocessingInk" xmlns:wne="http://schemas.microsoft.com/office/word/2006/wordml" xmlns:wps="http://schemas.microsoft.com/office/word/2010/wordprocessingShape" mc:Ignorable="w14 w15 wp14">
   <w:p>
     <w:pPr>
-      <w:pStyle w:val="Header"/>
+      <w:pStyle w:val="a4"/>
       <w:ind w:hanging="1134"/>
     </w:pPr>
   </w:p>
@@ -7482,7 +7371,7 @@
 </file>
 
 <file path=word/numbering.xml><?xml version="1.0" encoding="utf-8"?>
-<w:numbering xmlns:wpc="http://schemas.microsoft.com/office/word/2010/wordprocessingCanvas" xmlns:cx="http://schemas.microsoft.com/office/drawing/2014/chartex" xmlns:cx1="http://schemas.microsoft.com/office/drawing/2015/9/8/chartex" xmlns:cx2="http://schemas.microsoft.com/office/drawing/2015/10/21/chartex" xmlns:cx3="http://schemas.microsoft.com/office/drawing/2016/5/9/chartex" xmlns:cx4="http://schemas.microsoft.com/office/drawing/2016/5/10/chartex" xmlns:cx5="http://schemas.microsoft.com/office/drawing/2016/5/11/chartex" xmlns:cx6="http://schemas.microsoft.com/office/drawing/2016/5/12/chartex" xmlns:cx7="http://schemas.microsoft.com/office/drawing/2016/5/13/chartex" xmlns:cx8="http://schemas.microsoft.com/office/drawing/2016/5/14/chartex" xmlns:mc="http://schemas.openxmlformats.org/markup-compatibility/2006" xmlns:aink="http://schemas.microsoft.com/office/drawing/2016/ink" xmlns:am3d="http://schemas.microsoft.com/office/drawing/2017/model3d" xmlns:o="urn:schemas-microsoft-com:office:office" xmlns:r="http://schemas.openxmlformats.org/officeDocument/2006/relationships" xmlns:m="http://schemas.openxmlformats.org/officeDocument/2006/math" xmlns:v="urn:schemas-microsoft-com:vml" xmlns:wp14="http://schemas.microsoft.com/office/word/2010/wordprocessingDrawing" xmlns:wp="http://schemas.openxmlformats.org/drawingml/2006/wordprocessingDrawing" xmlns:w10="urn:schemas-microsoft-com:office:word" xmlns:w="http://schemas.openxmlformats.org/wordprocessingml/2006/main" xmlns:w14="http://schemas.microsoft.com/office/word/2010/wordml" xmlns:w15="http://schemas.microsoft.com/office/word/2012/wordml" xmlns:w16cid="http://schemas.microsoft.com/office/word/2016/wordml/cid" xmlns:w16se="http://schemas.microsoft.com/office/word/2015/wordml/symex" xmlns:wpg="http://schemas.microsoft.com/office/word/2010/wordprocessingGroup" xmlns:wpi="http://schemas.microsoft.com/office/word/2010/wordprocessingInk" xmlns:wne="http://schemas.microsoft.com/office/word/2006/wordml" xmlns:wps="http://schemas.microsoft.com/office/word/2010/wordprocessingShape" mc:Ignorable="w14 w15 w16se w16cid wp14">
+<w:numbering xmlns:wpc="http://schemas.microsoft.com/office/word/2010/wordprocessingCanvas" xmlns:mc="http://schemas.openxmlformats.org/markup-compatibility/2006" xmlns:o="urn:schemas-microsoft-com:office:office" xmlns:r="http://schemas.openxmlformats.org/officeDocument/2006/relationships" xmlns:m="http://schemas.openxmlformats.org/officeDocument/2006/math" xmlns:v="urn:schemas-microsoft-com:vml" xmlns:wp14="http://schemas.microsoft.com/office/word/2010/wordprocessingDrawing" xmlns:wp="http://schemas.openxmlformats.org/drawingml/2006/wordprocessingDrawing" xmlns:w10="urn:schemas-microsoft-com:office:word" xmlns:w="http://schemas.openxmlformats.org/wordprocessingml/2006/main" xmlns:w14="http://schemas.microsoft.com/office/word/2010/wordml" xmlns:w15="http://schemas.microsoft.com/office/word/2012/wordml" xmlns:wpg="http://schemas.microsoft.com/office/word/2010/wordprocessingGroup" xmlns:wpi="http://schemas.microsoft.com/office/word/2010/wordprocessingInk" xmlns:wne="http://schemas.microsoft.com/office/word/2006/wordml" xmlns:wps="http://schemas.microsoft.com/office/word/2010/wordprocessingShape" mc:Ignorable="w14 w15 wp14">
   <w:abstractNum w:abstractNumId="0" w15:restartNumberingAfterBreak="0">
     <w:nsid w:val="0B08739C"/>
     <w:multiLevelType w:val="hybridMultilevel"/>
@@ -7942,7 +7831,7 @@
     <w:lvl w:ilvl="0">
       <w:start w:val="1"/>
       <w:numFmt w:val="decimal"/>
-      <w:pStyle w:val="Heading2"/>
+      <w:pStyle w:val="2"/>
       <w:lvlText w:val="Problem %1."/>
       <w:lvlJc w:val="left"/>
       <w:pPr>
@@ -8309,7 +8198,7 @@
 </file>
 
 <file path=word/styles.xml><?xml version="1.0" encoding="utf-8"?>
-<w:styles xmlns:mc="http://schemas.openxmlformats.org/markup-compatibility/2006" xmlns:r="http://schemas.openxmlformats.org/officeDocument/2006/relationships" xmlns:w="http://schemas.openxmlformats.org/wordprocessingml/2006/main" xmlns:w14="http://schemas.microsoft.com/office/word/2010/wordml" xmlns:w15="http://schemas.microsoft.com/office/word/2012/wordml" xmlns:w16cid="http://schemas.microsoft.com/office/word/2016/wordml/cid" xmlns:w16se="http://schemas.microsoft.com/office/word/2015/wordml/symex" mc:Ignorable="w14 w15 w16se w16cid">
+<w:styles xmlns:mc="http://schemas.openxmlformats.org/markup-compatibility/2006" xmlns:r="http://schemas.openxmlformats.org/officeDocument/2006/relationships" xmlns:w="http://schemas.openxmlformats.org/wordprocessingml/2006/main" xmlns:w14="http://schemas.microsoft.com/office/word/2010/wordml" xmlns:w15="http://schemas.microsoft.com/office/word/2012/wordml" mc:Ignorable="w14 w15">
   <w:docDefaults>
     <w:rPrDefault>
       <w:rPr>
@@ -8325,7 +8214,7 @@
       </w:pPr>
     </w:pPrDefault>
   </w:docDefaults>
-  <w:latentStyles w:defLockedState="0" w:defUIPriority="99" w:defSemiHidden="0" w:defUnhideWhenUsed="0" w:defQFormat="0" w:count="375">
+  <w:latentStyles w:defLockedState="0" w:defUIPriority="99" w:defSemiHidden="0" w:defUnhideWhenUsed="0" w:defQFormat="0" w:count="371">
     <w:lsdException w:name="Normal" w:uiPriority="0" w:qFormat="1"/>
     <w:lsdException w:name="heading 1" w:uiPriority="9" w:qFormat="1"/>
     <w:lsdException w:name="heading 2" w:semiHidden="1" w:uiPriority="9" w:unhideWhenUsed="1" w:qFormat="1"/>
@@ -8697,12 +8586,8 @@
     <w:lsdException w:name="List Table 5 Dark Accent 6" w:uiPriority="50"/>
     <w:lsdException w:name="List Table 6 Colorful Accent 6" w:uiPriority="51"/>
     <w:lsdException w:name="List Table 7 Colorful Accent 6" w:uiPriority="52"/>
-    <w:lsdException w:name="Mention" w:semiHidden="1" w:unhideWhenUsed="1"/>
-    <w:lsdException w:name="Smart Hyperlink" w:semiHidden="1" w:unhideWhenUsed="1"/>
-    <w:lsdException w:name="Hashtag" w:semiHidden="1" w:unhideWhenUsed="1"/>
-    <w:lsdException w:name="Unresolved Mention" w:semiHidden="1" w:unhideWhenUsed="1"/>
   </w:latentStyles>
-  <w:style w:type="paragraph" w:default="1" w:styleId="Normal">
+  <w:style w:type="paragraph" w:default="1" w:styleId="a">
     <w:name w:val="Normal"/>
     <w:qFormat/>
     <w:rsid w:val="00AC7550"/>
@@ -8710,11 +8595,11 @@
       <w:spacing w:after="200"/>
     </w:pPr>
   </w:style>
-  <w:style w:type="paragraph" w:styleId="Heading1">
+  <w:style w:type="paragraph" w:styleId="1">
     <w:name w:val="heading 1"/>
-    <w:basedOn w:val="Normal"/>
-    <w:next w:val="Normal"/>
-    <w:link w:val="Heading1Char"/>
+    <w:basedOn w:val="a"/>
+    <w:next w:val="a"/>
+    <w:link w:val="10"/>
     <w:uiPriority w:val="9"/>
     <w:qFormat/>
     <w:rsid w:val="00941FFF"/>
@@ -8732,11 +8617,11 @@
       <w:szCs w:val="32"/>
     </w:rPr>
   </w:style>
-  <w:style w:type="paragraph" w:styleId="Heading2">
+  <w:style w:type="paragraph" w:styleId="2">
     <w:name w:val="heading 2"/>
-    <w:basedOn w:val="Normal"/>
-    <w:next w:val="Normal"/>
-    <w:link w:val="Heading2Char"/>
+    <w:basedOn w:val="a"/>
+    <w:next w:val="a"/>
+    <w:link w:val="20"/>
     <w:uiPriority w:val="9"/>
     <w:qFormat/>
     <w:rsid w:val="00551D82"/>
@@ -8760,11 +8645,11 @@
       <w:szCs w:val="36"/>
     </w:rPr>
   </w:style>
-  <w:style w:type="paragraph" w:styleId="Heading3">
+  <w:style w:type="paragraph" w:styleId="3">
     <w:name w:val="heading 3"/>
-    <w:basedOn w:val="Normal"/>
-    <w:next w:val="Normal"/>
-    <w:link w:val="Heading3Char"/>
+    <w:basedOn w:val="a"/>
+    <w:next w:val="a"/>
+    <w:link w:val="30"/>
     <w:uiPriority w:val="9"/>
     <w:unhideWhenUsed/>
     <w:qFormat/>
@@ -8783,11 +8668,11 @@
       <w:szCs w:val="32"/>
     </w:rPr>
   </w:style>
-  <w:style w:type="paragraph" w:styleId="Heading4">
+  <w:style w:type="paragraph" w:styleId="4">
     <w:name w:val="heading 4"/>
-    <w:basedOn w:val="Normal"/>
-    <w:next w:val="Normal"/>
-    <w:link w:val="Heading4Char"/>
+    <w:basedOn w:val="a"/>
+    <w:next w:val="a"/>
+    <w:link w:val="40"/>
     <w:uiPriority w:val="9"/>
     <w:unhideWhenUsed/>
     <w:qFormat/>
@@ -8806,11 +8691,11 @@
       <w:sz w:val="28"/>
     </w:rPr>
   </w:style>
-  <w:style w:type="paragraph" w:styleId="Heading5">
+  <w:style w:type="paragraph" w:styleId="5">
     <w:name w:val="heading 5"/>
-    <w:basedOn w:val="Normal"/>
-    <w:next w:val="Normal"/>
-    <w:link w:val="Heading5Char"/>
+    <w:basedOn w:val="a"/>
+    <w:next w:val="a"/>
+    <w:link w:val="50"/>
     <w:uiPriority w:val="9"/>
     <w:unhideWhenUsed/>
     <w:qFormat/>
@@ -8827,13 +8712,13 @@
       <w:color w:val="B2500E"/>
     </w:rPr>
   </w:style>
-  <w:style w:type="character" w:default="1" w:styleId="DefaultParagraphFont">
+  <w:style w:type="character" w:default="1" w:styleId="a0">
     <w:name w:val="Default Paragraph Font"/>
     <w:uiPriority w:val="1"/>
     <w:semiHidden/>
     <w:unhideWhenUsed/>
   </w:style>
-  <w:style w:type="table" w:default="1" w:styleId="TableNormal">
+  <w:style w:type="table" w:default="1" w:styleId="a1">
     <w:name w:val="Normal Table"/>
     <w:uiPriority w:val="99"/>
     <w:semiHidden/>
@@ -8848,32 +8733,32 @@
       </w:tblCellMar>
     </w:tblPr>
   </w:style>
-  <w:style w:type="numbering" w:default="1" w:styleId="NoList">
+  <w:style w:type="numbering" w:default="1" w:styleId="a2">
     <w:name w:val="No List"/>
     <w:uiPriority w:val="99"/>
     <w:semiHidden/>
     <w:unhideWhenUsed/>
   </w:style>
-  <w:style w:type="character" w:customStyle="1" w:styleId="HeaderChar">
-    <w:name w:val="Header Char"/>
-    <w:basedOn w:val="DefaultParagraphFont"/>
-    <w:link w:val="Header"/>
+  <w:style w:type="character" w:customStyle="1" w:styleId="a3">
+    <w:name w:val="Горен колонтитул Знак"/>
+    <w:basedOn w:val="a0"/>
+    <w:link w:val="a4"/>
     <w:uiPriority w:val="99"/>
     <w:qFormat/>
     <w:rsid w:val="008068A2"/>
   </w:style>
-  <w:style w:type="character" w:customStyle="1" w:styleId="FooterChar">
-    <w:name w:val="Footer Char"/>
-    <w:basedOn w:val="DefaultParagraphFont"/>
-    <w:link w:val="Footer"/>
+  <w:style w:type="character" w:customStyle="1" w:styleId="a5">
+    <w:name w:val="Долен колонтитул Знак"/>
+    <w:basedOn w:val="a0"/>
+    <w:link w:val="a6"/>
     <w:uiPriority w:val="99"/>
     <w:qFormat/>
     <w:rsid w:val="008068A2"/>
   </w:style>
-  <w:style w:type="character" w:customStyle="1" w:styleId="BalloonTextChar">
-    <w:name w:val="Balloon Text Char"/>
-    <w:basedOn w:val="DefaultParagraphFont"/>
-    <w:link w:val="BalloonText"/>
+  <w:style w:type="character" w:customStyle="1" w:styleId="a7">
+    <w:name w:val="Изнесен текст Знак"/>
+    <w:basedOn w:val="a0"/>
+    <w:link w:val="a8"/>
     <w:uiPriority w:val="99"/>
     <w:semiHidden/>
     <w:qFormat/>
@@ -8886,7 +8771,7 @@
   </w:style>
   <w:style w:type="character" w:customStyle="1" w:styleId="InternetLink">
     <w:name w:val="Internet Link"/>
-    <w:basedOn w:val="DefaultParagraphFont"/>
+    <w:basedOn w:val="a0"/>
     <w:uiPriority w:val="99"/>
     <w:unhideWhenUsed/>
     <w:rsid w:val="0079324A"/>
@@ -8895,10 +8780,10 @@
       <w:u w:val="single"/>
     </w:rPr>
   </w:style>
-  <w:style w:type="character" w:customStyle="1" w:styleId="Heading1Char">
-    <w:name w:val="Heading 1 Char"/>
-    <w:basedOn w:val="DefaultParagraphFont"/>
-    <w:link w:val="Heading1"/>
+  <w:style w:type="character" w:customStyle="1" w:styleId="10">
+    <w:name w:val="Заглавие 1 Знак"/>
+    <w:basedOn w:val="a0"/>
+    <w:link w:val="1"/>
     <w:uiPriority w:val="9"/>
     <w:qFormat/>
     <w:rsid w:val="00941FFF"/>
@@ -8911,10 +8796,10 @@
       <w:lang w:val="bg-BG"/>
     </w:rPr>
   </w:style>
-  <w:style w:type="character" w:customStyle="1" w:styleId="Heading2Char">
-    <w:name w:val="Heading 2 Char"/>
-    <w:basedOn w:val="DefaultParagraphFont"/>
-    <w:link w:val="Heading2"/>
+  <w:style w:type="character" w:customStyle="1" w:styleId="20">
+    <w:name w:val="Заглавие 2 Знак"/>
+    <w:basedOn w:val="a0"/>
+    <w:link w:val="2"/>
     <w:uiPriority w:val="9"/>
     <w:qFormat/>
     <w:rsid w:val="00551D82"/>
@@ -8926,9 +8811,9 @@
       <w:szCs w:val="36"/>
     </w:rPr>
   </w:style>
-  <w:style w:type="character" w:styleId="Strong">
+  <w:style w:type="character" w:styleId="a9">
     <w:name w:val="Strong"/>
-    <w:basedOn w:val="DefaultParagraphFont"/>
+    <w:basedOn w:val="a0"/>
     <w:qFormat/>
     <w:rsid w:val="00524789"/>
     <w:rPr>
@@ -8936,10 +8821,10 @@
       <w:bCs/>
     </w:rPr>
   </w:style>
-  <w:style w:type="character" w:customStyle="1" w:styleId="Heading3Char">
-    <w:name w:val="Heading 3 Char"/>
-    <w:basedOn w:val="DefaultParagraphFont"/>
-    <w:link w:val="Heading3"/>
+  <w:style w:type="character" w:customStyle="1" w:styleId="30">
+    <w:name w:val="Заглавие 3 Знак"/>
+    <w:basedOn w:val="a0"/>
+    <w:link w:val="3"/>
     <w:uiPriority w:val="9"/>
     <w:qFormat/>
     <w:rsid w:val="00941FFF"/>
@@ -8952,10 +8837,10 @@
       <w:lang w:val="bg-BG"/>
     </w:rPr>
   </w:style>
-  <w:style w:type="character" w:customStyle="1" w:styleId="Heading4Char">
-    <w:name w:val="Heading 4 Char"/>
-    <w:basedOn w:val="DefaultParagraphFont"/>
-    <w:link w:val="Heading4"/>
+  <w:style w:type="character" w:customStyle="1" w:styleId="40">
+    <w:name w:val="Заглавие 4 Знак"/>
+    <w:basedOn w:val="a0"/>
+    <w:link w:val="4"/>
     <w:uiPriority w:val="9"/>
     <w:qFormat/>
     <w:rsid w:val="00941FFF"/>
@@ -8968,9 +8853,9 @@
       <w:lang w:val="bg-BG"/>
     </w:rPr>
   </w:style>
-  <w:style w:type="character" w:styleId="FollowedHyperlink">
+  <w:style w:type="character" w:styleId="aa">
     <w:name w:val="FollowedHyperlink"/>
-    <w:basedOn w:val="DefaultParagraphFont"/>
+    <w:basedOn w:val="a0"/>
     <w:uiPriority w:val="99"/>
     <w:semiHidden/>
     <w:unhideWhenUsed/>
@@ -8981,10 +8866,10 @@
       <w:u w:val="single"/>
     </w:rPr>
   </w:style>
-  <w:style w:type="character" w:customStyle="1" w:styleId="Heading5Char">
-    <w:name w:val="Heading 5 Char"/>
-    <w:basedOn w:val="DefaultParagraphFont"/>
-    <w:link w:val="Heading5"/>
+  <w:style w:type="character" w:customStyle="1" w:styleId="50">
+    <w:name w:val="Заглавие 5 Знак"/>
+    <w:basedOn w:val="a0"/>
+    <w:link w:val="5"/>
     <w:uiPriority w:val="9"/>
     <w:qFormat/>
     <w:rsid w:val="00941FFF"/>
@@ -8995,10 +8880,10 @@
       <w:lang w:val="bg-BG"/>
     </w:rPr>
   </w:style>
-  <w:style w:type="character" w:customStyle="1" w:styleId="ListParagraphChar">
-    <w:name w:val="List Paragraph Char"/>
-    <w:basedOn w:val="DefaultParagraphFont"/>
-    <w:link w:val="ListParagraph"/>
+  <w:style w:type="character" w:customStyle="1" w:styleId="ab">
+    <w:name w:val="Списък на абзаци Знак"/>
+    <w:basedOn w:val="a0"/>
+    <w:link w:val="ac"/>
     <w:uiPriority w:val="34"/>
     <w:qFormat/>
     <w:rsid w:val="00B42483"/>
@@ -9008,7 +8893,7 @@
   </w:style>
   <w:style w:type="character" w:customStyle="1" w:styleId="CodeChar">
     <w:name w:val="Code Char"/>
-    <w:basedOn w:val="ListParagraphChar"/>
+    <w:basedOn w:val="ab"/>
     <w:link w:val="Code"/>
     <w:qFormat/>
     <w:rsid w:val="00B42483"/>
@@ -9018,9 +8903,9 @@
       <w:lang w:val="bg-BG"/>
     </w:rPr>
   </w:style>
-  <w:style w:type="character" w:styleId="Emphasis">
+  <w:style w:type="character" w:styleId="ad">
     <w:name w:val="Emphasis"/>
-    <w:basedOn w:val="DefaultParagraphFont"/>
+    <w:basedOn w:val="a0"/>
     <w:uiPriority w:val="20"/>
     <w:qFormat/>
     <w:rsid w:val="00083BAB"/>
@@ -9039,7 +8924,7 @@
   </w:style>
   <w:style w:type="paragraph" w:customStyle="1" w:styleId="Heading">
     <w:name w:val="Heading"/>
-    <w:basedOn w:val="Normal"/>
+    <w:basedOn w:val="a"/>
     <w:next w:val="TextBody"/>
     <w:qFormat/>
     <w:rsid w:val="00CE241F"/>
@@ -9055,13 +8940,13 @@
   </w:style>
   <w:style w:type="paragraph" w:customStyle="1" w:styleId="TextBody">
     <w:name w:val="Text Body"/>
-    <w:basedOn w:val="Normal"/>
+    <w:basedOn w:val="a"/>
     <w:rsid w:val="00CE241F"/>
     <w:pPr>
       <w:spacing w:after="140" w:line="288" w:lineRule="auto"/>
     </w:pPr>
   </w:style>
-  <w:style w:type="paragraph" w:styleId="List">
+  <w:style w:type="paragraph" w:styleId="ae">
     <w:name w:val="List"/>
     <w:basedOn w:val="TextBody"/>
     <w:rsid w:val="00CE241F"/>
@@ -9069,9 +8954,9 @@
       <w:rFonts w:cs="FreeSans"/>
     </w:rPr>
   </w:style>
-  <w:style w:type="paragraph" w:styleId="Caption">
+  <w:style w:type="paragraph" w:styleId="af">
     <w:name w:val="caption"/>
-    <w:basedOn w:val="Normal"/>
+    <w:basedOn w:val="a"/>
     <w:qFormat/>
     <w:rsid w:val="00CE241F"/>
     <w:pPr>
@@ -9088,7 +8973,7 @@
   </w:style>
   <w:style w:type="paragraph" w:customStyle="1" w:styleId="Index">
     <w:name w:val="Index"/>
-    <w:basedOn w:val="Normal"/>
+    <w:basedOn w:val="a"/>
     <w:qFormat/>
     <w:rsid w:val="00CE241F"/>
     <w:pPr>
@@ -9098,10 +8983,10 @@
       <w:rFonts w:cs="FreeSans"/>
     </w:rPr>
   </w:style>
-  <w:style w:type="paragraph" w:styleId="Header">
+  <w:style w:type="paragraph" w:styleId="a4">
     <w:name w:val="header"/>
-    <w:basedOn w:val="Normal"/>
-    <w:link w:val="HeaderChar"/>
+    <w:basedOn w:val="a"/>
+    <w:link w:val="a3"/>
     <w:uiPriority w:val="99"/>
     <w:unhideWhenUsed/>
     <w:rsid w:val="008068A2"/>
@@ -9113,10 +8998,10 @@
       <w:spacing w:after="0" w:line="240" w:lineRule="auto"/>
     </w:pPr>
   </w:style>
-  <w:style w:type="paragraph" w:styleId="Footer">
+  <w:style w:type="paragraph" w:styleId="a6">
     <w:name w:val="footer"/>
-    <w:basedOn w:val="Normal"/>
-    <w:link w:val="FooterChar"/>
+    <w:basedOn w:val="a"/>
+    <w:link w:val="a5"/>
     <w:uiPriority w:val="99"/>
     <w:unhideWhenUsed/>
     <w:rsid w:val="008068A2"/>
@@ -9128,10 +9013,10 @@
       <w:spacing w:after="0" w:line="240" w:lineRule="auto"/>
     </w:pPr>
   </w:style>
-  <w:style w:type="paragraph" w:styleId="BalloonText">
+  <w:style w:type="paragraph" w:styleId="a8">
     <w:name w:val="Balloon Text"/>
-    <w:basedOn w:val="Normal"/>
-    <w:link w:val="BalloonTextChar"/>
+    <w:basedOn w:val="a"/>
+    <w:link w:val="a7"/>
     <w:uiPriority w:val="99"/>
     <w:semiHidden/>
     <w:unhideWhenUsed/>
@@ -9146,9 +9031,9 @@
       <w:szCs w:val="16"/>
     </w:rPr>
   </w:style>
-  <w:style w:type="paragraph" w:styleId="NormalWeb">
+  <w:style w:type="paragraph" w:styleId="af0">
     <w:name w:val="Normal (Web)"/>
-    <w:basedOn w:val="Normal"/>
+    <w:basedOn w:val="a"/>
     <w:uiPriority w:val="99"/>
     <w:semiHidden/>
     <w:unhideWhenUsed/>
@@ -9163,10 +9048,10 @@
       <w:szCs w:val="24"/>
     </w:rPr>
   </w:style>
-  <w:style w:type="paragraph" w:styleId="ListParagraph">
+  <w:style w:type="paragraph" w:styleId="ac">
     <w:name w:val="List Paragraph"/>
-    <w:basedOn w:val="Normal"/>
-    <w:link w:val="ListParagraphChar"/>
+    <w:basedOn w:val="a"/>
+    <w:link w:val="ab"/>
     <w:uiPriority w:val="34"/>
     <w:qFormat/>
     <w:rsid w:val="008617B5"/>
@@ -9177,8 +9062,8 @@
   </w:style>
   <w:style w:type="paragraph" w:customStyle="1" w:styleId="Code">
     <w:name w:val="Code"/>
-    <w:basedOn w:val="Normal"/>
-    <w:next w:val="Normal"/>
+    <w:basedOn w:val="a"/>
+    <w:next w:val="a"/>
     <w:link w:val="CodeChar"/>
     <w:qFormat/>
     <w:rsid w:val="00B42483"/>
@@ -9189,13 +9074,13 @@
   </w:style>
   <w:style w:type="paragraph" w:customStyle="1" w:styleId="FrameContents">
     <w:name w:val="Frame Contents"/>
-    <w:basedOn w:val="Normal"/>
+    <w:basedOn w:val="a"/>
     <w:qFormat/>
     <w:rsid w:val="00CE241F"/>
   </w:style>
-  <w:style w:type="table" w:styleId="TableGrid">
+  <w:style w:type="table" w:styleId="af1">
     <w:name w:val="Table Grid"/>
-    <w:basedOn w:val="TableNormal"/>
+    <w:basedOn w:val="a1"/>
     <w:uiPriority w:val="59"/>
     <w:rsid w:val="00FE5A80"/>
     <w:pPr>
@@ -9212,10 +9097,10 @@
       </w:tblBorders>
     </w:tblPr>
   </w:style>
-  <w:style w:type="paragraph" w:styleId="HTMLPreformatted">
+  <w:style w:type="paragraph" w:styleId="HTML">
     <w:name w:val="HTML Preformatted"/>
-    <w:basedOn w:val="Normal"/>
-    <w:link w:val="HTMLPreformattedChar"/>
+    <w:basedOn w:val="a"/>
+    <w:link w:val="HTML0"/>
     <w:uiPriority w:val="99"/>
     <w:unhideWhenUsed/>
     <w:rsid w:val="00F8048A"/>
@@ -9246,10 +9131,10 @@
       <w:szCs w:val="20"/>
     </w:rPr>
   </w:style>
-  <w:style w:type="character" w:customStyle="1" w:styleId="HTMLPreformattedChar">
-    <w:name w:val="HTML Preformatted Char"/>
-    <w:basedOn w:val="DefaultParagraphFont"/>
-    <w:link w:val="HTMLPreformatted"/>
+  <w:style w:type="character" w:customStyle="1" w:styleId="HTML0">
+    <w:name w:val="HTML стандартен Знак"/>
+    <w:basedOn w:val="a0"/>
+    <w:link w:val="HTML"/>
     <w:uiPriority w:val="99"/>
     <w:rsid w:val="00F8048A"/>
     <w:rPr>
@@ -9258,9 +9143,9 @@
       <w:szCs w:val="20"/>
     </w:rPr>
   </w:style>
-  <w:style w:type="character" w:styleId="Hyperlink">
+  <w:style w:type="character" w:styleId="af2">
     <w:name w:val="Hyperlink"/>
-    <w:basedOn w:val="DefaultParagraphFont"/>
+    <w:basedOn w:val="a0"/>
     <w:uiPriority w:val="99"/>
     <w:unhideWhenUsed/>
     <w:rsid w:val="00ED4F80"/>
@@ -9271,7 +9156,7 @@
   </w:style>
   <w:style w:type="paragraph" w:customStyle="1" w:styleId="PreformattedText">
     <w:name w:val="Preformatted Text"/>
-    <w:basedOn w:val="Normal"/>
+    <w:basedOn w:val="a"/>
     <w:qFormat/>
     <w:rsid w:val="00021FC7"/>
     <w:rPr>
@@ -9287,9 +9172,9 @@
       <w:rFonts w:cs="Courier New"/>
     </w:rPr>
   </w:style>
-  <w:style w:type="character" w:styleId="UnresolvedMention">
+  <w:style w:type="character" w:customStyle="1" w:styleId="UnresolvedMention">
     <w:name w:val="Unresolved Mention"/>
-    <w:basedOn w:val="DefaultParagraphFont"/>
+    <w:basedOn w:val="a0"/>
     <w:uiPriority w:val="99"/>
     <w:semiHidden/>
     <w:unhideWhenUsed/>
@@ -9592,7 +9477,7 @@
 </file>
 
 <file path=customXml/itemProps1.xml><?xml version="1.0" encoding="utf-8"?>
-<ds:datastoreItem xmlns:ds="http://schemas.openxmlformats.org/officeDocument/2006/customXml" ds:itemID="{B99CF901-9067-41EC-BFA1-7CFCFE3D1395}">
+<ds:datastoreItem xmlns:ds="http://schemas.openxmlformats.org/officeDocument/2006/customXml" ds:itemID="{9CB91A8A-BC95-466E-BEAD-00F18751D522}">
   <ds:schemaRefs>
     <ds:schemaRef ds:uri="http://schemas.openxmlformats.org/officeDocument/2006/bibliography"/>
   </ds:schemaRefs>

</xml_diff>